<commit_message>
Criação de pasta Exercício 026
</commit_message>
<xml_diff>
--- a/Exercícios-Desafios-Projetos/Exercicios/ex025/Exercício form005.docx
+++ b/Exercícios-Desafios-Projetos/Exercicios/ex025/Exercício form005.docx
@@ -8,6 +8,48 @@
       </w:r>
     </w:p>
     <w:p>
+      <w:r>
+        <w:drawing>
+          <wp:inline distT="0" distB="0" distL="0" distR="0" wp14:anchorId="0EE496C0" wp14:editId="0142A781">
+            <wp:extent cx="4887007" cy="3429479"/>
+            <wp:effectExtent l="0" t="0" r="0" b="0"/>
+            <wp:docPr id="1" name="Imagem 1"/>
+            <wp:cNvGraphicFramePr>
+              <a:graphicFrameLocks xmlns:a="http://schemas.openxmlformats.org/drawingml/2006/main" noChangeAspect="1"/>
+            </wp:cNvGraphicFramePr>
+            <a:graphic xmlns:a="http://schemas.openxmlformats.org/drawingml/2006/main">
+              <a:graphicData uri="http://schemas.openxmlformats.org/drawingml/2006/picture">
+                <pic:pic xmlns:pic="http://schemas.openxmlformats.org/drawingml/2006/picture">
+                  <pic:nvPicPr>
+                    <pic:cNvPr id="1" name=""/>
+                    <pic:cNvPicPr/>
+                  </pic:nvPicPr>
+                  <pic:blipFill>
+                    <a:blip r:embed="rId4"/>
+                    <a:stretch>
+                      <a:fillRect/>
+                    </a:stretch>
+                  </pic:blipFill>
+                  <pic:spPr>
+                    <a:xfrm>
+                      <a:off x="0" y="0"/>
+                      <a:ext cx="4887007" cy="3429479"/>
+                    </a:xfrm>
+                    <a:prstGeom prst="rect">
+                      <a:avLst/>
+                    </a:prstGeom>
+                  </pic:spPr>
+                </pic:pic>
+              </a:graphicData>
+            </a:graphic>
+          </wp:inline>
+        </w:drawing>
+      </w:r>
+      <w:r>
+        <w:t xml:space="preserve"> </w:t>
+      </w:r>
+    </w:p>
+    <w:p>
       <w:pPr>
         <w:pStyle w:val="SemEspaamento"/>
         <w:rPr>
@@ -367,6 +409,7 @@
           <w:rFonts w:ascii="Source Code Pro Light" w:hAnsi="Source Code Pro Light"/>
           <w:sz w:val="20"/>
           <w:szCs w:val="18"/>
+          <w:lang w:val="en-US"/>
         </w:rPr>
       </w:pPr>
       <w:r>
@@ -374,6 +417,7 @@
           <w:rFonts w:ascii="Source Code Pro Light" w:hAnsi="Source Code Pro Light"/>
           <w:sz w:val="20"/>
           <w:szCs w:val="18"/>
+          <w:lang w:val="en-US"/>
         </w:rPr>
         <w:t xml:space="preserve">            &lt;</w:t>
       </w:r>
@@ -385,6 +429,7 @@
           <w:color w:val="2F5496" w:themeColor="accent1" w:themeShade="BF"/>
           <w:sz w:val="20"/>
           <w:szCs w:val="18"/>
+          <w:lang w:val="en-US"/>
         </w:rPr>
         <w:t>input</w:t>
       </w:r>
@@ -394,10 +439,10 @@
           <w:color w:val="2F5496" w:themeColor="accent1" w:themeShade="BF"/>
           <w:sz w:val="20"/>
           <w:szCs w:val="18"/>
+          <w:lang w:val="en-US"/>
         </w:rPr>
         <w:t xml:space="preserve"> </w:t>
       </w:r>
-      <w:proofErr w:type="spellStart"/>
       <w:r>
         <w:rPr>
           <w:rFonts w:ascii="Source Code Pro Light" w:hAnsi="Source Code Pro Light"/>
@@ -406,15 +451,16 @@
           <w:color w:val="0070C0"/>
           <w:sz w:val="20"/>
           <w:szCs w:val="18"/>
+          <w:lang w:val="en-US"/>
         </w:rPr>
         <w:t>type</w:t>
       </w:r>
-      <w:proofErr w:type="spellEnd"/>
-      <w:r>
-        <w:rPr>
-          <w:rFonts w:ascii="Source Code Pro Light" w:hAnsi="Source Code Pro Light"/>
-          <w:sz w:val="20"/>
-          <w:szCs w:val="18"/>
+      <w:r>
+        <w:rPr>
+          <w:rFonts w:ascii="Source Code Pro Light" w:hAnsi="Source Code Pro Light"/>
+          <w:sz w:val="20"/>
+          <w:szCs w:val="18"/>
+          <w:lang w:val="en-US"/>
         </w:rPr>
         <w:t>="</w:t>
       </w:r>
@@ -426,6 +472,7 @@
           <w:color w:val="833C0B" w:themeColor="accent2" w:themeShade="80"/>
           <w:sz w:val="20"/>
           <w:szCs w:val="18"/>
+          <w:lang w:val="en-US"/>
         </w:rPr>
         <w:t>radio</w:t>
       </w:r>
@@ -434,28 +481,30 @@
           <w:rFonts w:ascii="Source Code Pro Light" w:hAnsi="Source Code Pro Light"/>
           <w:sz w:val="20"/>
           <w:szCs w:val="18"/>
+          <w:lang w:val="en-US"/>
         </w:rPr>
         <w:t xml:space="preserve">" </w:t>
       </w:r>
-      <w:proofErr w:type="spellStart"/>
       <w:r>
         <w:rPr>
           <w:rFonts w:ascii="Source Code Pro Light" w:hAnsi="Source Code Pro Light"/>
           <w:color w:val="0070C0"/>
           <w:sz w:val="20"/>
           <w:szCs w:val="18"/>
+          <w:lang w:val="en-US"/>
         </w:rPr>
         <w:t>name</w:t>
       </w:r>
-      <w:proofErr w:type="spellEnd"/>
-      <w:r>
-        <w:rPr>
-          <w:rFonts w:ascii="Source Code Pro Light" w:hAnsi="Source Code Pro Light"/>
-          <w:sz w:val="20"/>
-          <w:szCs w:val="18"/>
+      <w:r>
+        <w:rPr>
+          <w:rFonts w:ascii="Source Code Pro Light" w:hAnsi="Source Code Pro Light"/>
+          <w:sz w:val="20"/>
+          <w:szCs w:val="18"/>
+          <w:lang w:val="en-US"/>
         </w:rPr>
         <w:t>="</w:t>
       </w:r>
+      <w:proofErr w:type="spellStart"/>
       <w:r>
         <w:rPr>
           <w:rFonts w:ascii="Source Code Pro Light" w:hAnsi="Source Code Pro Light"/>
@@ -464,14 +513,17 @@
           <w:color w:val="833C0B" w:themeColor="accent2" w:themeShade="80"/>
           <w:sz w:val="20"/>
           <w:szCs w:val="18"/>
+          <w:lang w:val="en-US"/>
         </w:rPr>
         <w:t>sexo</w:t>
       </w:r>
-      <w:r>
-        <w:rPr>
-          <w:rFonts w:ascii="Source Code Pro Light" w:hAnsi="Source Code Pro Light"/>
-          <w:sz w:val="20"/>
-          <w:szCs w:val="18"/>
+      <w:proofErr w:type="spellEnd"/>
+      <w:r>
+        <w:rPr>
+          <w:rFonts w:ascii="Source Code Pro Light" w:hAnsi="Source Code Pro Light"/>
+          <w:sz w:val="20"/>
+          <w:szCs w:val="18"/>
+          <w:lang w:val="en-US"/>
         </w:rPr>
         <w:t xml:space="preserve">" </w:t>
       </w:r>
@@ -481,6 +533,7 @@
           <w:color w:val="0070C0"/>
           <w:sz w:val="20"/>
           <w:szCs w:val="18"/>
+          <w:lang w:val="en-US"/>
         </w:rPr>
         <w:t>id</w:t>
       </w:r>
@@ -489,6 +542,7 @@
           <w:rFonts w:ascii="Source Code Pro Light" w:hAnsi="Source Code Pro Light"/>
           <w:sz w:val="20"/>
           <w:szCs w:val="18"/>
+          <w:lang w:val="en-US"/>
         </w:rPr>
         <w:t>="</w:t>
       </w:r>
@@ -501,6 +555,7 @@
           <w:color w:val="833C0B" w:themeColor="accent2" w:themeShade="80"/>
           <w:sz w:val="20"/>
           <w:szCs w:val="18"/>
+          <w:lang w:val="en-US"/>
         </w:rPr>
         <w:t>i_sexo</w:t>
       </w:r>
@@ -513,6 +568,7 @@
           <w:color w:val="833C0B" w:themeColor="accent2" w:themeShade="80"/>
           <w:sz w:val="20"/>
           <w:szCs w:val="18"/>
+          <w:lang w:val="en-US"/>
         </w:rPr>
         <w:t>-mas</w:t>
       </w:r>
@@ -521,6 +577,7 @@
           <w:rFonts w:ascii="Source Code Pro Light" w:hAnsi="Source Code Pro Light"/>
           <w:sz w:val="20"/>
           <w:szCs w:val="18"/>
+          <w:lang w:val="en-US"/>
         </w:rPr>
         <w:t xml:space="preserve">"&gt; </w:t>
       </w:r>
@@ -529,6 +586,7 @@
           <w:rFonts w:ascii="Source Code Pro Light" w:hAnsi="Source Code Pro Light"/>
           <w:sz w:val="20"/>
           <w:szCs w:val="18"/>
+          <w:lang w:val="en-US"/>
         </w:rPr>
         <w:br/>
       </w:r>
@@ -537,10 +595,10 @@
           <w:rFonts w:ascii="Source Code Pro Light" w:hAnsi="Source Code Pro Light"/>
           <w:sz w:val="20"/>
           <w:szCs w:val="18"/>
+          <w:lang w:val="en-US"/>
         </w:rPr>
         <w:t>&lt;</w:t>
       </w:r>
-      <w:proofErr w:type="spellStart"/>
       <w:r>
         <w:rPr>
           <w:rFonts w:ascii="Source Code Pro Light" w:hAnsi="Source Code Pro Light"/>
@@ -549,16 +607,17 @@
           <w:color w:val="002060"/>
           <w:sz w:val="20"/>
           <w:szCs w:val="18"/>
+          <w:lang w:val="en-US"/>
         </w:rPr>
         <w:t>label</w:t>
       </w:r>
-      <w:proofErr w:type="spellEnd"/>
       <w:r>
         <w:rPr>
           <w:rFonts w:ascii="Source Code Pro Light" w:hAnsi="Source Code Pro Light"/>
           <w:color w:val="002060"/>
           <w:sz w:val="20"/>
           <w:szCs w:val="18"/>
+          <w:lang w:val="en-US"/>
         </w:rPr>
         <w:t xml:space="preserve"> </w:t>
       </w:r>
@@ -570,6 +629,7 @@
           <w:color w:val="0070C0"/>
           <w:sz w:val="20"/>
           <w:szCs w:val="18"/>
+          <w:lang w:val="en-US"/>
         </w:rPr>
         <w:t>for</w:t>
       </w:r>
@@ -578,6 +638,7 @@
           <w:rFonts w:ascii="Source Code Pro Light" w:hAnsi="Source Code Pro Light"/>
           <w:sz w:val="20"/>
           <w:szCs w:val="18"/>
+          <w:lang w:val="en-US"/>
         </w:rPr>
         <w:t>="</w:t>
       </w:r>
@@ -590,6 +651,7 @@
           <w:color w:val="833C0B" w:themeColor="accent2" w:themeShade="80"/>
           <w:sz w:val="20"/>
           <w:szCs w:val="18"/>
+          <w:lang w:val="en-US"/>
         </w:rPr>
         <w:t>i_sexo</w:t>
       </w:r>
@@ -602,6 +664,7 @@
           <w:color w:val="833C0B" w:themeColor="accent2" w:themeShade="80"/>
           <w:sz w:val="20"/>
           <w:szCs w:val="18"/>
+          <w:lang w:val="en-US"/>
         </w:rPr>
         <w:t>-mas</w:t>
       </w:r>
@@ -610,26 +673,43 @@
           <w:rFonts w:ascii="Source Code Pro Light" w:hAnsi="Source Code Pro Light"/>
           <w:sz w:val="20"/>
           <w:szCs w:val="18"/>
+          <w:lang w:val="en-US"/>
         </w:rPr>
         <w:t xml:space="preserve">"&gt; </w:t>
       </w:r>
-      <w:r>
-        <w:rPr>
-          <w:rFonts w:ascii="Source Code Pro Light" w:hAnsi="Source Code Pro Light"/>
-          <w:b/>
-          <w:bCs/>
-          <w:sz w:val="20"/>
-          <w:szCs w:val="18"/>
-        </w:rPr>
-        <w:t xml:space="preserve">Sexo </w:t>
-      </w:r>
-      <w:r>
-        <w:rPr>
-          <w:rFonts w:ascii="Source Code Pro Light" w:hAnsi="Source Code Pro Light"/>
-          <w:b/>
-          <w:bCs/>
-          <w:sz w:val="20"/>
-          <w:szCs w:val="18"/>
+      <w:proofErr w:type="spellStart"/>
+      <w:r>
+        <w:rPr>
+          <w:rFonts w:ascii="Source Code Pro Light" w:hAnsi="Source Code Pro Light"/>
+          <w:b/>
+          <w:bCs/>
+          <w:sz w:val="20"/>
+          <w:szCs w:val="18"/>
+          <w:lang w:val="en-US"/>
+        </w:rPr>
+        <w:t>Sexo</w:t>
+      </w:r>
+      <w:proofErr w:type="spellEnd"/>
+      <w:r>
+        <w:rPr>
+          <w:rFonts w:ascii="Source Code Pro Light" w:hAnsi="Source Code Pro Light"/>
+          <w:b/>
+          <w:bCs/>
+          <w:sz w:val="20"/>
+          <w:szCs w:val="18"/>
+          <w:lang w:val="en-US"/>
+        </w:rPr>
+        <w:t xml:space="preserve"> </w:t>
+      </w:r>
+      <w:proofErr w:type="spellStart"/>
+      <w:r>
+        <w:rPr>
+          <w:rFonts w:ascii="Source Code Pro Light" w:hAnsi="Source Code Pro Light"/>
+          <w:b/>
+          <w:bCs/>
+          <w:sz w:val="20"/>
+          <w:szCs w:val="18"/>
+          <w:lang w:val="en-US"/>
         </w:rPr>
         <w:t>masculin</w:t>
       </w:r>
@@ -640,16 +720,19 @@
           <w:bCs/>
           <w:sz w:val="20"/>
           <w:szCs w:val="18"/>
+          <w:lang w:val="en-US"/>
         </w:rPr>
         <w:t>o</w:t>
       </w:r>
-      <w:r>
-        <w:rPr>
-          <w:rFonts w:ascii="Source Code Pro Light" w:hAnsi="Source Code Pro Light"/>
-          <w:b/>
-          <w:bCs/>
-          <w:sz w:val="20"/>
-          <w:szCs w:val="18"/>
+      <w:proofErr w:type="spellEnd"/>
+      <w:r>
+        <w:rPr>
+          <w:rFonts w:ascii="Source Code Pro Light" w:hAnsi="Source Code Pro Light"/>
+          <w:b/>
+          <w:bCs/>
+          <w:sz w:val="20"/>
+          <w:szCs w:val="18"/>
+          <w:lang w:val="en-US"/>
         </w:rPr>
         <w:t xml:space="preserve"> </w:t>
       </w:r>
@@ -658,10 +741,10 @@
           <w:rFonts w:ascii="Source Code Pro Light" w:hAnsi="Source Code Pro Light"/>
           <w:sz w:val="20"/>
           <w:szCs w:val="18"/>
+          <w:lang w:val="en-US"/>
         </w:rPr>
         <w:t>&lt;/</w:t>
       </w:r>
-      <w:proofErr w:type="spellStart"/>
       <w:r>
         <w:rPr>
           <w:rFonts w:ascii="Source Code Pro Light" w:hAnsi="Source Code Pro Light"/>
@@ -670,15 +753,16 @@
           <w:color w:val="1F4E79" w:themeColor="accent5" w:themeShade="80"/>
           <w:sz w:val="20"/>
           <w:szCs w:val="18"/>
+          <w:lang w:val="en-US"/>
         </w:rPr>
         <w:t>label</w:t>
       </w:r>
-      <w:proofErr w:type="spellEnd"/>
-      <w:r>
-        <w:rPr>
-          <w:rFonts w:ascii="Source Code Pro Light" w:hAnsi="Source Code Pro Light"/>
-          <w:sz w:val="20"/>
-          <w:szCs w:val="18"/>
+      <w:r>
+        <w:rPr>
+          <w:rFonts w:ascii="Source Code Pro Light" w:hAnsi="Source Code Pro Light"/>
+          <w:sz w:val="20"/>
+          <w:szCs w:val="18"/>
+          <w:lang w:val="en-US"/>
         </w:rPr>
         <w:t>&gt;&lt;</w:t>
       </w:r>
@@ -688,6 +772,7 @@
           <w:rFonts w:ascii="Source Code Pro Light" w:hAnsi="Source Code Pro Light"/>
           <w:sz w:val="20"/>
           <w:szCs w:val="18"/>
+          <w:lang w:val="en-US"/>
         </w:rPr>
         <w:t>br</w:t>
       </w:r>
@@ -697,6 +782,7 @@
           <w:rFonts w:ascii="Source Code Pro Light" w:hAnsi="Source Code Pro Light"/>
           <w:sz w:val="20"/>
           <w:szCs w:val="18"/>
+          <w:lang w:val="en-US"/>
         </w:rPr>
         <w:t>&gt;</w:t>
       </w:r>
@@ -705,6 +791,7 @@
           <w:rFonts w:ascii="Source Code Pro Light" w:hAnsi="Source Code Pro Light"/>
           <w:sz w:val="20"/>
           <w:szCs w:val="18"/>
+          <w:lang w:val="en-US"/>
         </w:rPr>
         <w:br/>
       </w:r>
@@ -725,6 +812,7 @@
           <w:rFonts w:ascii="Source Code Pro Light" w:hAnsi="Source Code Pro Light"/>
           <w:sz w:val="20"/>
           <w:szCs w:val="18"/>
+          <w:lang w:val="en-US"/>
         </w:rPr>
         <w:t xml:space="preserve">            </w:t>
       </w:r>

</xml_diff>